<commit_message>
outline intro and results
</commit_message>
<xml_diff>
--- a/Electrofish data/LWDmodels_with_forest_data.docx
+++ b/Electrofish data/LWDmodels_with_forest_data.docx
@@ -12,13 +12,13 @@
       <w:r>
         <w:rPr>
           <w:noProof/>
-          <w:lang w:eastAsia="sv-SE"/>
+          <w:lang w:val="en-US"/>
         </w:rPr>
         <w:drawing>
-          <wp:inline distT="0" distB="0" distL="0" distR="0" wp14:anchorId="3D6FF157">
-            <wp:extent cx="6256760" cy="3575245"/>
-            <wp:effectExtent l="0" t="0" r="0" b="6350"/>
-            <wp:docPr id="3" name="Picture 3"/>
+          <wp:inline distT="0" distB="0" distL="0" distR="0" wp14:anchorId="02EB9BC5">
+            <wp:extent cx="5867400" cy="3352757"/>
+            <wp:effectExtent l="0" t="0" r="0" b="635"/>
+            <wp:docPr id="4" name="Picture 4"/>
             <wp:cNvGraphicFramePr>
               <a:graphicFrameLocks xmlns:a="http://schemas.openxmlformats.org/drawingml/2006/main" noChangeAspect="1"/>
             </wp:cNvGraphicFramePr>
@@ -26,7 +26,7 @@
               <a:graphicData uri="http://schemas.openxmlformats.org/drawingml/2006/picture">
                 <pic:pic xmlns:pic="http://schemas.openxmlformats.org/drawingml/2006/picture">
                   <pic:nvPicPr>
-                    <pic:cNvPr id="0" name="Picture 4"/>
+                    <pic:cNvPr id="0" name="Picture 2"/>
                     <pic:cNvPicPr>
                       <a:picLocks noChangeAspect="1" noChangeArrowheads="1"/>
                     </pic:cNvPicPr>
@@ -47,7 +47,7 @@
                   <pic:spPr bwMode="auto">
                     <a:xfrm>
                       <a:off x="0" y="0"/>
-                      <a:ext cx="6262255" cy="3578385"/>
+                      <a:ext cx="5876663" cy="3358050"/>
                     </a:xfrm>
                     <a:prstGeom prst="rect">
                       <a:avLst/>
@@ -79,7 +79,7 @@
       <w:r>
         <w:rPr>
           <w:noProof/>
-          <w:lang w:eastAsia="sv-SE"/>
+          <w:lang w:val="en-US"/>
         </w:rPr>
         <w:drawing>
           <wp:inline distT="0" distB="0" distL="0" distR="0" wp14:anchorId="33DA66F1">
@@ -140,7 +140,7 @@
       <w:r>
         <w:rPr>
           <w:noProof/>
-          <w:lang w:eastAsia="sv-SE"/>
+          <w:lang w:val="en-US"/>
         </w:rPr>
         <w:lastRenderedPageBreak/>
         <w:drawing>
@@ -198,6 +198,7 @@
           <w:lang w:val="en-US"/>
         </w:rPr>
       </w:pPr>
+      <w:bookmarkStart w:id="0" w:name="_GoBack"/>
       <w:r>
         <w:rPr>
           <w:lang w:val="en-US"/>
@@ -269,6 +270,27 @@
         <w:t xml:space="preserve"> effects of large and small-scale factors on trout abundances</w:t>
       </w:r>
     </w:p>
+    <w:bookmarkEnd w:id="0"/>
+    <w:p>
+      <w:pPr>
+        <w:rPr>
+          <w:lang w:val="en-US"/>
+        </w:rPr>
+      </w:pPr>
+    </w:p>
+    <w:p>
+      <w:pPr>
+        <w:rPr>
+          <w:lang w:val="en-US"/>
+        </w:rPr>
+      </w:pPr>
+      <w:r>
+        <w:rPr>
+          <w:lang w:val="en-US"/>
+        </w:rPr>
+        <w:t>ABSTRACT</w:t>
+      </w:r>
+    </w:p>
     <w:p>
       <w:pPr>
         <w:rPr>
@@ -354,75 +376,6 @@
           <w:lang w:val="en-US"/>
         </w:rPr>
         <w:t>/</w:t>
-      </w:r>
-      <w:r>
-        <w:rPr>
-          <w:lang w:val="en-US"/>
-        </w:rPr>
-        <w:t xml:space="preserve"> </w:t>
-      </w:r>
-      <w:r>
-        <w:rPr>
-          <w:strike/>
-          <w:lang w:val="en-US"/>
-        </w:rPr>
-        <w:t>large-</w:t>
-      </w:r>
-      <w:r>
-        <w:rPr>
-          <w:strike/>
-          <w:lang w:val="en-US"/>
-        </w:rPr>
-        <w:t>scale</w:t>
-      </w:r>
-      <w:r>
-        <w:rPr>
-          <w:strike/>
-          <w:lang w:val="en-US"/>
-        </w:rPr>
-        <w:t xml:space="preserve"> drivers of fish abundances </w:t>
-      </w:r>
-      <w:r>
-        <w:rPr>
-          <w:strike/>
-          <w:lang w:val="en-US"/>
-        </w:rPr>
-        <w:t xml:space="preserve">typically </w:t>
-      </w:r>
-      <w:r>
-        <w:rPr>
-          <w:strike/>
-          <w:lang w:val="en-US"/>
-        </w:rPr>
-        <w:t xml:space="preserve">define the fundamental </w:t>
-      </w:r>
-      <w:r>
-        <w:rPr>
-          <w:strike/>
-          <w:lang w:val="en-US"/>
-        </w:rPr>
-        <w:t xml:space="preserve">species niche while </w:t>
-      </w:r>
-      <w:r>
-        <w:rPr>
-          <w:strike/>
-          <w:lang w:val="en-US"/>
-        </w:rPr>
-        <w:t xml:space="preserve">small-scale factors </w:t>
-      </w:r>
-      <w:r>
-        <w:rPr>
-          <w:strike/>
-          <w:lang w:val="en-US"/>
-        </w:rPr>
-        <w:t>define the</w:t>
-      </w:r>
-      <w:r>
-        <w:rPr>
-          <w:strike/>
-          <w:lang w:val="en-US"/>
-        </w:rPr>
-        <w:t xml:space="preserve"> applied niche of each species</w:t>
       </w:r>
       <w:r>
         <w:rPr>
@@ -468,25 +421,112 @@
         <w:rPr>
           <w:lang w:val="en-US"/>
         </w:rPr>
-        <w:t xml:space="preserve"> small-scale factors define </w:t>
-      </w:r>
-      <w:r>
-        <w:rPr>
-          <w:lang w:val="en-US"/>
-        </w:rPr>
-        <w:t xml:space="preserve">different </w:t>
-      </w:r>
-      <w:r>
-        <w:rPr>
-          <w:lang w:val="en-US"/>
-        </w:rPr>
-        <w:t xml:space="preserve">local habitats </w:t>
-      </w:r>
-      <w:r>
-        <w:rPr>
-          <w:lang w:val="en-US"/>
-        </w:rPr>
-        <w:t>where coexisting (sympatric) species minimize predation pressure and competition. For example</w:t>
+        <w:t xml:space="preserve"> </w:t>
+      </w:r>
+      <w:r>
+        <w:rPr>
+          <w:lang w:val="en-US"/>
+        </w:rPr>
+        <w:t xml:space="preserve">variation in </w:t>
+      </w:r>
+      <w:r>
+        <w:rPr>
+          <w:lang w:val="en-US"/>
+        </w:rPr>
+        <w:t xml:space="preserve">small-scale </w:t>
+      </w:r>
+      <w:r>
+        <w:rPr>
+          <w:lang w:val="en-US"/>
+        </w:rPr>
+        <w:lastRenderedPageBreak/>
+        <w:t xml:space="preserve">factors </w:t>
+      </w:r>
+      <w:r>
+        <w:rPr>
+          <w:lang w:val="en-US"/>
+        </w:rPr>
+        <w:t xml:space="preserve">diversify habitats in such a way </w:t>
+      </w:r>
+      <w:proofErr w:type="gramStart"/>
+      <w:r>
+        <w:rPr>
+          <w:lang w:val="en-US"/>
+        </w:rPr>
+        <w:t>that ..</w:t>
+      </w:r>
+      <w:proofErr w:type="gramEnd"/>
+      <w:r>
+        <w:rPr>
+          <w:lang w:val="en-US"/>
+        </w:rPr>
+        <w:t xml:space="preserve">/ </w:t>
+      </w:r>
+      <w:r>
+        <w:rPr>
+          <w:lang w:val="en-US"/>
+        </w:rPr>
+        <w:t>partition</w:t>
+      </w:r>
+      <w:r>
+        <w:rPr>
+          <w:lang w:val="en-US"/>
+        </w:rPr>
+        <w:t xml:space="preserve"> </w:t>
+      </w:r>
+      <w:r>
+        <w:rPr>
+          <w:lang w:val="en-US"/>
+        </w:rPr>
+        <w:t xml:space="preserve">the </w:t>
+      </w:r>
+      <w:r>
+        <w:rPr>
+          <w:lang w:val="en-US"/>
+        </w:rPr>
+        <w:t xml:space="preserve">local </w:t>
+      </w:r>
+      <w:r>
+        <w:rPr>
+          <w:lang w:val="en-US"/>
+        </w:rPr>
+        <w:t>environment into different adjacent habitats which are used differently by</w:t>
+      </w:r>
+      <w:r>
+        <w:rPr>
+          <w:lang w:val="en-US"/>
+        </w:rPr>
+        <w:t xml:space="preserve"> coexisting (sympatric) species </w:t>
+      </w:r>
+      <w:r>
+        <w:rPr>
+          <w:lang w:val="en-US"/>
+        </w:rPr>
+        <w:t xml:space="preserve">to </w:t>
+      </w:r>
+      <w:r>
+        <w:rPr>
+          <w:lang w:val="en-US"/>
+        </w:rPr>
+        <w:t>reduce competition and</w:t>
+      </w:r>
+      <w:r>
+        <w:rPr>
+          <w:lang w:val="en-US"/>
+        </w:rPr>
+        <w:t xml:space="preserve"> predation </w:t>
+      </w:r>
+      <w:r>
+        <w:rPr>
+          <w:lang w:val="en-US"/>
+        </w:rPr>
+        <w:t>risk</w:t>
+      </w:r>
+      <w:r>
+        <w:rPr>
+          <w:lang w:val="en-US"/>
+        </w:rPr>
+        <w:t>. For example</w:t>
       </w:r>
       <w:r>
         <w:rPr>
@@ -526,8 +566,6 @@
         </w:rPr>
         <w:t>re not good for LWD persistence</w:t>
       </w:r>
-      <w:bookmarkStart w:id="0" w:name="_GoBack"/>
-      <w:bookmarkEnd w:id="0"/>
       <w:r>
         <w:rPr>
           <w:lang w:val="en-US"/>
@@ -563,7 +601,55 @@
         <w:rPr>
           <w:lang w:val="en-US"/>
         </w:rPr>
-        <w:t>Unified framework to understand the relative importance of large and small scale factors for fish populations in streams</w:t>
+        <w:t>Unified framework to understand t</w:t>
+      </w:r>
+      <w:r>
+        <w:rPr>
+          <w:lang w:val="en-US"/>
+        </w:rPr>
+        <w:t>he relative importance of large-</w:t>
+      </w:r>
+      <w:r>
+        <w:rPr>
+          <w:lang w:val="en-US"/>
+        </w:rPr>
+        <w:t>scale</w:t>
+      </w:r>
+      <w:r>
+        <w:rPr>
+          <w:lang w:val="en-US"/>
+        </w:rPr>
+        <w:t xml:space="preserve"> and local</w:t>
+      </w:r>
+      <w:r>
+        <w:rPr>
+          <w:lang w:val="en-US"/>
+        </w:rPr>
+        <w:t xml:space="preserve"> factors for </w:t>
+      </w:r>
+      <w:r>
+        <w:rPr>
+          <w:lang w:val="en-US"/>
+        </w:rPr>
+        <w:t xml:space="preserve">the abundance of three key </w:t>
+      </w:r>
+      <w:r>
+        <w:rPr>
+          <w:lang w:val="en-US"/>
+        </w:rPr>
+        <w:t xml:space="preserve">fish </w:t>
+      </w:r>
+      <w:r>
+        <w:rPr>
+          <w:lang w:val="en-US"/>
+        </w:rPr>
+        <w:t>species</w:t>
+      </w:r>
+      <w:r>
+        <w:rPr>
+          <w:lang w:val="en-US"/>
+        </w:rPr>
+        <w:t xml:space="preserve"> in streams</w:t>
       </w:r>
     </w:p>
     <w:p>
@@ -581,7 +667,25 @@
         <w:rPr>
           <w:lang w:val="en-US"/>
         </w:rPr>
-        <w:t xml:space="preserve">Investigate whether LWD has </w:t>
+        <w:t>Specifically i</w:t>
+      </w:r>
+      <w:r>
+        <w:rPr>
+          <w:lang w:val="en-US"/>
+        </w:rPr>
+        <w:t xml:space="preserve">nvestigate whether </w:t>
+      </w:r>
+      <w:r>
+        <w:rPr>
+          <w:lang w:val="en-US"/>
+        </w:rPr>
+        <w:t xml:space="preserve">local abundance of </w:t>
+      </w:r>
+      <w:r>
+        <w:rPr>
+          <w:lang w:val="en-US"/>
+        </w:rPr>
+        <w:t xml:space="preserve">LWD has </w:t>
       </w:r>
       <w:r>
         <w:rPr>
@@ -593,7 +697,25 @@
         <w:rPr>
           <w:lang w:val="en-US"/>
         </w:rPr>
-        <w:t xml:space="preserve"> effects on three key species</w:t>
+        <w:t xml:space="preserve"> effects on </w:t>
+      </w:r>
+      <w:r>
+        <w:rPr>
+          <w:lang w:val="en-US"/>
+        </w:rPr>
+        <w:t xml:space="preserve">these </w:t>
+      </w:r>
+      <w:r>
+        <w:rPr>
+          <w:lang w:val="en-US"/>
+        </w:rPr>
+        <w:t>three species</w:t>
+      </w:r>
+      <w:r>
+        <w:rPr>
+          <w:lang w:val="en-US"/>
+        </w:rPr>
+        <w:tab/>
       </w:r>
     </w:p>
     <w:p>
@@ -655,15 +777,376 @@
     <w:p>
       <w:pPr>
         <w:rPr>
-          <w:lang w:val="en-US"/>
-        </w:rPr>
-      </w:pPr>
-      <w:r>
-        <w:rPr>
+          <w:b/>
+          <w:lang w:val="en-US"/>
+        </w:rPr>
+      </w:pPr>
+      <w:r>
+        <w:rPr>
+          <w:b/>
           <w:lang w:val="en-US"/>
         </w:rPr>
         <w:t>Results</w:t>
       </w:r>
+    </w:p>
+    <w:p>
+      <w:pPr>
+        <w:rPr>
+          <w:lang w:val="en-US"/>
+        </w:rPr>
+      </w:pPr>
+      <w:r>
+        <w:rPr>
+          <w:lang w:val="en-US"/>
+        </w:rPr>
+        <w:t xml:space="preserve">Both large- and local-scale factors affected the abundances of </w:t>
+      </w:r>
+      <w:r>
+        <w:rPr>
+          <w:lang w:val="en-US"/>
+        </w:rPr>
+        <w:t xml:space="preserve">the study </w:t>
+      </w:r>
+      <w:r>
+        <w:rPr>
+          <w:lang w:val="en-US"/>
+        </w:rPr>
+        <w:t>fish populations, but their relative importance varied with species</w:t>
+      </w:r>
+      <w:r>
+        <w:rPr>
+          <w:lang w:val="en-US"/>
+        </w:rPr>
+        <w:t xml:space="preserve"> (</w:t>
+      </w:r>
+      <w:r>
+        <w:rPr>
+          <w:color w:val="FF0000"/>
+          <w:lang w:val="en-US"/>
+        </w:rPr>
+        <w:t>maybe redundant, remove</w:t>
+      </w:r>
+      <w:r>
+        <w:rPr>
+          <w:lang w:val="en-US"/>
+        </w:rPr>
+        <w:t>?).</w:t>
+      </w:r>
+      <w:r>
+        <w:rPr>
+          <w:lang w:val="en-US"/>
+        </w:rPr>
+        <w:t xml:space="preserve"> Large-</w:t>
+      </w:r>
+      <w:r>
+        <w:rPr>
+          <w:lang w:val="en-US"/>
+        </w:rPr>
+        <w:t xml:space="preserve">scale factors such as year air temperature and altitude mainly explained </w:t>
+      </w:r>
+      <w:proofErr w:type="spellStart"/>
+      <w:r>
+        <w:rPr>
+          <w:lang w:val="en-US"/>
+        </w:rPr>
+        <w:t>Cottus</w:t>
+      </w:r>
+      <w:proofErr w:type="spellEnd"/>
+      <w:r>
+        <w:rPr>
+          <w:lang w:val="en-US"/>
+        </w:rPr>
+        <w:t xml:space="preserve"> abundance</w:t>
+      </w:r>
+      <w:r>
+        <w:rPr>
+          <w:lang w:val="en-US"/>
+        </w:rPr>
+        <w:t xml:space="preserve"> (negative effects), </w:t>
+      </w:r>
+      <w:r>
+        <w:rPr>
+          <w:lang w:val="en-US"/>
+        </w:rPr>
+        <w:t xml:space="preserve">while </w:t>
+      </w:r>
+      <w:r>
+        <w:rPr>
+          <w:lang w:val="en-US"/>
+        </w:rPr>
+        <w:t xml:space="preserve">local </w:t>
+      </w:r>
+      <w:r>
+        <w:rPr>
+          <w:lang w:val="en-US"/>
+        </w:rPr>
+        <w:t xml:space="preserve">stream width was the strongest predictor of trout </w:t>
+      </w:r>
+      <w:r>
+        <w:rPr>
+          <w:lang w:val="en-US"/>
+        </w:rPr>
+        <w:t xml:space="preserve">and salmon </w:t>
+      </w:r>
+      <w:r>
+        <w:rPr>
+          <w:lang w:val="en-US"/>
+        </w:rPr>
+        <w:t>abundance</w:t>
+      </w:r>
+      <w:r>
+        <w:rPr>
+          <w:lang w:val="en-US"/>
+        </w:rPr>
+        <w:t xml:space="preserve">, showing </w:t>
+      </w:r>
+      <w:r>
+        <w:rPr>
+          <w:lang w:val="en-US"/>
+        </w:rPr>
+        <w:t>negative</w:t>
+      </w:r>
+      <w:r>
+        <w:rPr>
+          <w:lang w:val="en-US"/>
+        </w:rPr>
+        <w:t xml:space="preserve"> and positive effects respectively. Trout abundance also decreased with</w:t>
+      </w:r>
+      <w:r>
+        <w:rPr>
+          <w:lang w:val="en-US"/>
+        </w:rPr>
+        <w:t xml:space="preserve"> </w:t>
+      </w:r>
+      <w:r>
+        <w:rPr>
+          <w:lang w:val="en-US"/>
+        </w:rPr>
+        <w:t xml:space="preserve">stream depth and </w:t>
+      </w:r>
+      <w:r>
+        <w:rPr>
+          <w:lang w:val="en-US"/>
+        </w:rPr>
+        <w:t>abundance</w:t>
+      </w:r>
+      <w:r>
+        <w:rPr>
+          <w:lang w:val="en-US"/>
+        </w:rPr>
+        <w:t xml:space="preserve"> of the predator t</w:t>
+      </w:r>
+      <w:r>
+        <w:rPr>
+          <w:lang w:val="en-US"/>
+        </w:rPr>
+        <w:t>urbot</w:t>
+      </w:r>
+      <w:r>
+        <w:rPr>
+          <w:lang w:val="en-US"/>
+        </w:rPr>
+        <w:t>, and increased with</w:t>
+      </w:r>
+      <w:r>
+        <w:rPr>
+          <w:lang w:val="en-US"/>
+        </w:rPr>
+        <w:t xml:space="preserve"> year air temperature</w:t>
+      </w:r>
+      <w:r>
+        <w:rPr>
+          <w:lang w:val="en-US"/>
+        </w:rPr>
+        <w:t>, while salmon abundance decreased with altitude.</w:t>
+      </w:r>
+    </w:p>
+    <w:p>
+      <w:pPr>
+        <w:rPr>
+          <w:lang w:val="en-US"/>
+        </w:rPr>
+      </w:pPr>
+      <w:r>
+        <w:rPr>
+          <w:lang w:val="en-US"/>
+        </w:rPr>
+        <w:t xml:space="preserve">LWD appeared to benefit trout but not salmon and </w:t>
+      </w:r>
+      <w:proofErr w:type="spellStart"/>
+      <w:r>
+        <w:rPr>
+          <w:lang w:val="en-US"/>
+        </w:rPr>
+        <w:t>Cottus</w:t>
+      </w:r>
+      <w:proofErr w:type="spellEnd"/>
+      <w:r>
+        <w:rPr>
+          <w:lang w:val="en-US"/>
+        </w:rPr>
+        <w:t xml:space="preserve"> populations. The abundance of LWD strongly decreased with stream width, but also depended, albeit to a less extent, on stream bed slope, forest age and cover, altitude and average air temperature.</w:t>
+      </w:r>
+    </w:p>
+    <w:p>
+      <w:pPr>
+        <w:rPr>
+          <w:lang w:val="en-US"/>
+        </w:rPr>
+      </w:pPr>
+    </w:p>
+    <w:p>
+      <w:pPr>
+        <w:rPr>
+          <w:lang w:val="en-US"/>
+        </w:rPr>
+      </w:pPr>
+    </w:p>
+    <w:p>
+      <w:pPr>
+        <w:rPr>
+          <w:b/>
+          <w:lang w:val="en-US"/>
+        </w:rPr>
+      </w:pPr>
+      <w:r>
+        <w:rPr>
+          <w:b/>
+          <w:lang w:val="en-US"/>
+        </w:rPr>
+        <w:t>Discussion</w:t>
+      </w:r>
+    </w:p>
+    <w:p>
+      <w:pPr>
+        <w:rPr>
+          <w:color w:val="FF0000"/>
+          <w:lang w:val="en-US"/>
+        </w:rPr>
+      </w:pPr>
+      <w:r>
+        <w:rPr>
+          <w:color w:val="FF0000"/>
+          <w:lang w:val="en-US"/>
+        </w:rPr>
+        <w:t xml:space="preserve">By looking at data it seems like </w:t>
+      </w:r>
+      <w:proofErr w:type="spellStart"/>
+      <w:r>
+        <w:rPr>
+          <w:color w:val="FF0000"/>
+          <w:lang w:val="en-US"/>
+        </w:rPr>
+        <w:t>Cottus</w:t>
+      </w:r>
+      <w:proofErr w:type="spellEnd"/>
+      <w:r>
+        <w:rPr>
+          <w:color w:val="FF0000"/>
+          <w:lang w:val="en-US"/>
+        </w:rPr>
+        <w:t xml:space="preserve"> distribution is mainly determined by large scale factors, while salmonids respond promptly to variation in local conditions. </w:t>
+      </w:r>
+      <w:r>
+        <w:rPr>
+          <w:color w:val="FF0000"/>
+          <w:lang w:val="en-US"/>
+        </w:rPr>
+        <w:t xml:space="preserve">As </w:t>
+      </w:r>
+      <w:r>
+        <w:rPr>
+          <w:color w:val="FF0000"/>
+          <w:lang w:val="en-US"/>
+        </w:rPr>
+        <w:t>large-scale drivers typically define the fundamental niche</w:t>
+      </w:r>
+      <w:r>
+        <w:rPr>
+          <w:color w:val="FF0000"/>
+          <w:lang w:val="en-US"/>
+        </w:rPr>
+        <w:t xml:space="preserve"> of species,</w:t>
+      </w:r>
+      <w:r>
+        <w:rPr>
+          <w:color w:val="FF0000"/>
+          <w:lang w:val="en-US"/>
+        </w:rPr>
+        <w:t xml:space="preserve"> while small-scale factors define the applied niche of species</w:t>
+      </w:r>
+      <w:r>
+        <w:rPr>
+          <w:color w:val="FF0000"/>
+          <w:lang w:val="en-US"/>
+        </w:rPr>
+        <w:t>, our results suggest that</w:t>
+      </w:r>
+      <w:r>
+        <w:rPr>
+          <w:color w:val="FF0000"/>
+          <w:lang w:val="en-US"/>
+        </w:rPr>
+        <w:t xml:space="preserve"> salmonids </w:t>
+      </w:r>
+      <w:r>
+        <w:rPr>
+          <w:color w:val="FF0000"/>
+          <w:lang w:val="en-US"/>
+        </w:rPr>
+        <w:t>may undergo</w:t>
+      </w:r>
+      <w:r>
+        <w:rPr>
+          <w:color w:val="FF0000"/>
+          <w:lang w:val="en-US"/>
+        </w:rPr>
+        <w:t xml:space="preserve"> </w:t>
+      </w:r>
+      <w:r>
+        <w:rPr>
+          <w:color w:val="FF0000"/>
+          <w:lang w:val="en-US"/>
+        </w:rPr>
+        <w:t>higher</w:t>
+      </w:r>
+      <w:r>
+        <w:rPr>
+          <w:color w:val="FF0000"/>
+          <w:lang w:val="en-US"/>
+        </w:rPr>
+        <w:t xml:space="preserve"> competition/predation pressure than </w:t>
+      </w:r>
+      <w:proofErr w:type="spellStart"/>
+      <w:r>
+        <w:rPr>
+          <w:color w:val="FF0000"/>
+          <w:lang w:val="en-US"/>
+        </w:rPr>
+        <w:t>Cottus</w:t>
+      </w:r>
+      <w:proofErr w:type="spellEnd"/>
+      <w:r>
+        <w:rPr>
+          <w:color w:val="FF0000"/>
+          <w:lang w:val="en-US"/>
+        </w:rPr>
+        <w:t>.</w:t>
+      </w:r>
+    </w:p>
+    <w:p>
+      <w:pPr>
+        <w:rPr>
+          <w:lang w:val="en-US"/>
+        </w:rPr>
+      </w:pPr>
+    </w:p>
+    <w:p>
+      <w:pPr>
+        <w:rPr>
+          <w:lang w:val="en-US"/>
+        </w:rPr>
+      </w:pPr>
     </w:p>
     <w:p>
       <w:pPr>

</xml_diff>